<commit_message>
Se actualiza plan de estrategia de automatización
</commit_message>
<xml_diff>
--- a/Plan de pruebas.docx
+++ b/Plan de pruebas.docx
@@ -458,7 +458,10 @@
     <w:sdt>
       <w:sdtPr>
         <w:rPr>
-          <w:lang w:val="es-ES"/>
+          <w:rFonts w:eastAsiaTheme="minorHAnsi" w:cstheme="minorBidi"/>
+          <w:b w:val="0"/>
+          <w:szCs w:val="22"/>
+          <w:lang w:val="es-ES" w:eastAsia="en-US"/>
         </w:rPr>
         <w:id w:val="-30268997"/>
         <w:docPartObj>
@@ -468,10 +471,7 @@
       </w:sdtPr>
       <w:sdtEndPr>
         <w:rPr>
-          <w:rFonts w:eastAsiaTheme="minorHAnsi" w:cstheme="minorBidi"/>
           <w:bCs/>
-          <w:szCs w:val="22"/>
-          <w:lang w:eastAsia="en-US"/>
         </w:rPr>
       </w:sdtEndPr>
       <w:sdtContent>
@@ -2156,14 +2156,27 @@
       <w:r>
         <w:t xml:space="preserve">Imagen:  </w:t>
       </w:r>
-      <w:fldSimple w:instr=" SEQ Imagen:_ \* ARABIC ">
-        <w:r>
-          <w:rPr>
-            <w:noProof/>
-          </w:rPr>
-          <w:t>1</w:t>
-        </w:r>
-      </w:fldSimple>
+      <w:r>
+        <w:fldChar w:fldCharType="begin"/>
+      </w:r>
+      <w:r>
+        <w:instrText xml:space="preserve"> SEQ Imagen:_ \* ARABIC </w:instrText>
+      </w:r>
+      <w:r>
+        <w:fldChar w:fldCharType="separate"/>
+      </w:r>
+      <w:r>
+        <w:rPr>
+          <w:noProof/>
+        </w:rPr>
+        <w:t>1</w:t>
+      </w:r>
+      <w:r>
+        <w:rPr>
+          <w:noProof/>
+        </w:rPr>
+        <w:fldChar w:fldCharType="end"/>
+      </w:r>
       <w:r>
         <w:t xml:space="preserve"> Arquitectura Screenplay</w:t>
       </w:r>
@@ -2482,6 +2495,18 @@
                 <w:lang w:val="es-ES"/>
               </w:rPr>
             </w:pPr>
+            <w:r>
+              <w:rPr>
+                <w:lang w:val="es-ES"/>
+              </w:rPr>
+              <w:t xml:space="preserve">Consumo servicio </w:t>
+            </w:r>
+            <w:r>
+              <w:rPr>
+                <w:lang w:val="es-ES"/>
+              </w:rPr>
+              <w:t>color del pokemon de la rest Api</w:t>
+            </w:r>
           </w:p>
         </w:tc>
         <w:tc>
@@ -2494,6 +2519,68 @@
                 <w:lang w:val="es-ES"/>
               </w:rPr>
             </w:pPr>
+            <w:r>
+              <w:rPr>
+                <w:lang w:val="es-ES"/>
+              </w:rPr>
+              <w:t>Ninguno</w:t>
+            </w:r>
+          </w:p>
+        </w:tc>
+      </w:tr>
+      <w:tr>
+        <w:tc>
+          <w:tcPr>
+            <w:tcW w:w="562" w:type="dxa"/>
+          </w:tcPr>
+          <w:p>
+            <w:pPr>
+              <w:rPr>
+                <w:lang w:val="es-ES"/>
+              </w:rPr>
+            </w:pPr>
+            <w:r>
+              <w:rPr>
+                <w:lang w:val="es-ES"/>
+              </w:rPr>
+              <w:t>4</w:t>
+            </w:r>
+          </w:p>
+        </w:tc>
+        <w:tc>
+          <w:tcPr>
+            <w:tcW w:w="5323" w:type="dxa"/>
+          </w:tcPr>
+          <w:p>
+            <w:pPr>
+              <w:rPr>
+                <w:lang w:val="es-ES"/>
+              </w:rPr>
+            </w:pPr>
+            <w:r>
+              <w:rPr>
+                <w:lang w:val="es-ES"/>
+              </w:rPr>
+              <w:t>Se hace petición GET al servicio RestApiPokmon en el retorna un JSON que contienes los colores de los pokemones y nombre de cada pokemon que se encuentra registrado</w:t>
+            </w:r>
+          </w:p>
+        </w:tc>
+        <w:tc>
+          <w:tcPr>
+            <w:tcW w:w="2943" w:type="dxa"/>
+          </w:tcPr>
+          <w:p>
+            <w:pPr>
+              <w:rPr>
+                <w:lang w:val="es-ES"/>
+              </w:rPr>
+            </w:pPr>
+            <w:r>
+              <w:rPr>
+                <w:lang w:val="es-ES"/>
+              </w:rPr>
+              <w:t>Se verificara en el retorno JSON se encuentre el color del pokemon elegido.</w:t>
+            </w:r>
           </w:p>
         </w:tc>
       </w:tr>
@@ -2552,6 +2639,281 @@
           <w:lang w:val="es-ES"/>
         </w:rPr>
         <w:t>, informará sobre los resultados de ejecución de cada caso de prueba. Incluirá las pruebas que pasaron y las que fallaron, errores encontrados y el tiempo transcurrido.</w:t>
+      </w:r>
+      <w:r>
+        <w:rPr>
+          <w:lang w:val="es-ES"/>
+        </w:rPr>
+        <w:t xml:space="preserve"> En las páginas del servicio API:</w:t>
+      </w:r>
+    </w:p>
+    <w:tbl>
+      <w:tblPr>
+        <w:tblW w:w="0" w:type="dxa"/>
+        <w:tblCellMar>
+          <w:left w:w="0" w:type="dxa"/>
+          <w:right w:w="0" w:type="dxa"/>
+        </w:tblCellMar>
+        <w:tblLook w:val="04A0" w:firstRow="1" w:lastRow="0" w:firstColumn="1" w:lastColumn="0" w:noHBand="0" w:noVBand="1"/>
+      </w:tblPr>
+      <w:tblGrid>
+        <w:gridCol w:w="1815"/>
+      </w:tblGrid>
+      <w:tr>
+        <w:trPr>
+          <w:trHeight w:val="315"/>
+        </w:trPr>
+        <w:tc>
+          <w:tcPr>
+            <w:tcW w:w="0" w:type="auto"/>
+            <w:tcBorders>
+              <w:top w:val="single" w:sz="6" w:space="0" w:color="CCCCCC"/>
+              <w:left w:val="single" w:sz="6" w:space="0" w:color="000000"/>
+              <w:bottom w:val="single" w:sz="6" w:space="0" w:color="000000"/>
+              <w:right w:val="single" w:sz="6" w:space="0" w:color="000000"/>
+            </w:tcBorders>
+            <w:shd w:val="clear" w:color="auto" w:fill="FFFFFF"/>
+            <w:tcMar>
+              <w:top w:w="0" w:type="dxa"/>
+              <w:left w:w="45" w:type="dxa"/>
+              <w:bottom w:w="0" w:type="dxa"/>
+              <w:right w:w="45" w:type="dxa"/>
+            </w:tcMar>
+            <w:vAlign w:val="bottom"/>
+            <w:hideMark/>
+          </w:tcPr>
+          <w:p>
+            <w:pPr>
+              <w:spacing w:after="0" w:line="240" w:lineRule="auto"/>
+              <w:rPr>
+                <w:rFonts w:ascii="Arial" w:eastAsia="Times New Roman" w:hAnsi="Arial" w:cs="Arial"/>
+                <w:color w:val="1155CC"/>
+                <w:sz w:val="22"/>
+                <w:u w:val="single"/>
+                <w:lang w:eastAsia="es-CO"/>
+              </w:rPr>
+            </w:pPr>
+            <w:r>
+              <w:rPr>
+                <w:rFonts w:ascii="Arial" w:eastAsia="Times New Roman" w:hAnsi="Arial" w:cs="Arial"/>
+                <w:color w:val="1155CC"/>
+                <w:sz w:val="22"/>
+                <w:u w:val="single"/>
+                <w:lang w:eastAsia="es-CO"/>
+              </w:rPr>
+              <w:t>https://pokeapi.co</w:t>
+            </w:r>
+          </w:p>
+        </w:tc>
+      </w:tr>
+      <w:tr>
+        <w:trPr>
+          <w:trHeight w:val="315"/>
+        </w:trPr>
+        <w:tc>
+          <w:tcPr>
+            <w:tcW w:w="0" w:type="auto"/>
+            <w:tcBorders>
+              <w:top w:val="single" w:sz="6" w:space="0" w:color="CCCCCC"/>
+              <w:left w:val="single" w:sz="6" w:space="0" w:color="000000"/>
+              <w:bottom w:val="single" w:sz="6" w:space="0" w:color="000000"/>
+              <w:right w:val="single" w:sz="6" w:space="0" w:color="000000"/>
+            </w:tcBorders>
+            <w:shd w:val="clear" w:color="auto" w:fill="FFFFFF"/>
+            <w:tcMar>
+              <w:top w:w="0" w:type="dxa"/>
+              <w:left w:w="45" w:type="dxa"/>
+              <w:bottom w:w="0" w:type="dxa"/>
+              <w:right w:w="45" w:type="dxa"/>
+            </w:tcMar>
+            <w:vAlign w:val="bottom"/>
+            <w:hideMark/>
+          </w:tcPr>
+          <w:p>
+            <w:pPr>
+              <w:spacing w:after="0" w:line="240" w:lineRule="auto"/>
+              <w:rPr>
+                <w:rFonts w:ascii="Arial" w:eastAsia="Times New Roman" w:hAnsi="Arial" w:cs="Arial"/>
+                <w:color w:val="1155CC"/>
+                <w:sz w:val="22"/>
+                <w:u w:val="single"/>
+                <w:lang w:eastAsia="es-CO"/>
+              </w:rPr>
+            </w:pPr>
+            <w:r>
+              <w:rPr>
+                <w:rFonts w:ascii="Arial" w:eastAsia="Times New Roman" w:hAnsi="Arial" w:cs="Arial"/>
+                <w:color w:val="1155CC"/>
+                <w:sz w:val="22"/>
+                <w:u w:val="single"/>
+                <w:lang w:eastAsia="es-CO"/>
+              </w:rPr>
+              <w:t>https://reqres.in/</w:t>
+            </w:r>
+          </w:p>
+        </w:tc>
+      </w:tr>
+    </w:tbl>
+    <w:p>
+      <w:pPr>
+        <w:rPr>
+          <w:lang w:val="es-ES"/>
+        </w:rPr>
+      </w:pPr>
+      <w:r>
+        <w:rPr>
+          <w:lang w:val="es-ES"/>
+        </w:rPr>
+        <w:br/>
+      </w:r>
+    </w:p>
+    <w:p>
+      <w:pPr>
+        <w:rPr>
+          <w:lang w:val="es-ES"/>
+        </w:rPr>
+      </w:pPr>
+    </w:p>
+    <w:p>
+      <w:pPr>
+        <w:rPr>
+          <w:lang w:val="es-ES"/>
+        </w:rPr>
+      </w:pPr>
+      <w:r>
+        <w:rPr>
+          <w:noProof/>
+        </w:rPr>
+        <w:lastRenderedPageBreak/>
+        <w:drawing>
+          <wp:inline distT="0" distB="0" distL="0" distR="0" wp14:anchorId="055ED042" wp14:editId="7D9093E3">
+            <wp:extent cx="5612130" cy="2548890"/>
+            <wp:effectExtent l="0" t="0" r="7620" b="3810"/>
+            <wp:docPr id="2" name="Imagen 2" descr="Interfaz de usuario gráfica, Aplicación, Teams&#10;&#10;Descripción generada automáticamente"/>
+            <wp:cNvGraphicFramePr>
+              <a:graphicFrameLocks xmlns:a="http://schemas.openxmlformats.org/drawingml/2006/main" noChangeAspect="1"/>
+            </wp:cNvGraphicFramePr>
+            <a:graphic xmlns:a="http://schemas.openxmlformats.org/drawingml/2006/main">
+              <a:graphicData uri="http://schemas.openxmlformats.org/drawingml/2006/picture">
+                <pic:pic xmlns:pic="http://schemas.openxmlformats.org/drawingml/2006/picture">
+                  <pic:nvPicPr>
+                    <pic:cNvPr id="2" name="Imagen 2" descr="Interfaz de usuario gráfica, Aplicación, Teams&#10;&#10;Descripción generada automáticamente"/>
+                    <pic:cNvPicPr/>
+                  </pic:nvPicPr>
+                  <pic:blipFill>
+                    <a:blip r:embed="rId8"/>
+                    <a:stretch>
+                      <a:fillRect/>
+                    </a:stretch>
+                  </pic:blipFill>
+                  <pic:spPr>
+                    <a:xfrm>
+                      <a:off x="0" y="0"/>
+                      <a:ext cx="5612130" cy="2548890"/>
+                    </a:xfrm>
+                    <a:prstGeom prst="rect">
+                      <a:avLst/>
+                    </a:prstGeom>
+                  </pic:spPr>
+                </pic:pic>
+              </a:graphicData>
+            </a:graphic>
+          </wp:inline>
+        </w:drawing>
+      </w:r>
+    </w:p>
+    <w:p>
+      <w:pPr>
+        <w:rPr>
+          <w:lang w:val="es-ES"/>
+        </w:rPr>
+      </w:pPr>
+      <w:r>
+        <w:rPr>
+          <w:noProof/>
+        </w:rPr>
+        <w:drawing>
+          <wp:inline distT="0" distB="0" distL="0" distR="0" wp14:anchorId="2BC3FC5B" wp14:editId="28D6DD17">
+            <wp:extent cx="5612130" cy="2889885"/>
+            <wp:effectExtent l="0" t="0" r="7620" b="5715"/>
+            <wp:docPr id="3" name="Imagen 3" descr="Interfaz de usuario gráfica, Texto, Aplicación, Correo electrónico&#10;&#10;Descripción generada automáticamente"/>
+            <wp:cNvGraphicFramePr>
+              <a:graphicFrameLocks xmlns:a="http://schemas.openxmlformats.org/drawingml/2006/main" noChangeAspect="1"/>
+            </wp:cNvGraphicFramePr>
+            <a:graphic xmlns:a="http://schemas.openxmlformats.org/drawingml/2006/main">
+              <a:graphicData uri="http://schemas.openxmlformats.org/drawingml/2006/picture">
+                <pic:pic xmlns:pic="http://schemas.openxmlformats.org/drawingml/2006/picture">
+                  <pic:nvPicPr>
+                    <pic:cNvPr id="3" name="Imagen 3" descr="Interfaz de usuario gráfica, Texto, Aplicación, Correo electrónico&#10;&#10;Descripción generada automáticamente"/>
+                    <pic:cNvPicPr/>
+                  </pic:nvPicPr>
+                  <pic:blipFill>
+                    <a:blip r:embed="rId9"/>
+                    <a:stretch>
+                      <a:fillRect/>
+                    </a:stretch>
+                  </pic:blipFill>
+                  <pic:spPr>
+                    <a:xfrm>
+                      <a:off x="0" y="0"/>
+                      <a:ext cx="5612130" cy="2889885"/>
+                    </a:xfrm>
+                    <a:prstGeom prst="rect">
+                      <a:avLst/>
+                    </a:prstGeom>
+                  </pic:spPr>
+                </pic:pic>
+              </a:graphicData>
+            </a:graphic>
+          </wp:inline>
+        </w:drawing>
+      </w:r>
+    </w:p>
+    <w:p>
+      <w:pPr>
+        <w:rPr>
+          <w:lang w:val="es-ES"/>
+        </w:rPr>
+      </w:pPr>
+      <w:r>
+        <w:rPr>
+          <w:noProof/>
+        </w:rPr>
+        <w:drawing>
+          <wp:inline distT="0" distB="0" distL="0" distR="0" wp14:anchorId="3850FE19" wp14:editId="664C817D">
+            <wp:extent cx="5612130" cy="1008380"/>
+            <wp:effectExtent l="0" t="0" r="7620" b="1270"/>
+            <wp:docPr id="5" name="Imagen 5" descr="Interfaz de usuario gráfica, Aplicación, Tabla&#10;&#10;Descripción generada automáticamente"/>
+            <wp:cNvGraphicFramePr>
+              <a:graphicFrameLocks xmlns:a="http://schemas.openxmlformats.org/drawingml/2006/main" noChangeAspect="1"/>
+            </wp:cNvGraphicFramePr>
+            <a:graphic xmlns:a="http://schemas.openxmlformats.org/drawingml/2006/main">
+              <a:graphicData uri="http://schemas.openxmlformats.org/drawingml/2006/picture">
+                <pic:pic xmlns:pic="http://schemas.openxmlformats.org/drawingml/2006/picture">
+                  <pic:nvPicPr>
+                    <pic:cNvPr id="5" name="Imagen 5" descr="Interfaz de usuario gráfica, Aplicación, Tabla&#10;&#10;Descripción generada automáticamente"/>
+                    <pic:cNvPicPr/>
+                  </pic:nvPicPr>
+                  <pic:blipFill>
+                    <a:blip r:embed="rId10"/>
+                    <a:stretch>
+                      <a:fillRect/>
+                    </a:stretch>
+                  </pic:blipFill>
+                  <pic:spPr>
+                    <a:xfrm>
+                      <a:off x="0" y="0"/>
+                      <a:ext cx="5612130" cy="1008380"/>
+                    </a:xfrm>
+                    <a:prstGeom prst="rect">
+                      <a:avLst/>
+                    </a:prstGeom>
+                  </pic:spPr>
+                </pic:pic>
+              </a:graphicData>
+            </a:graphic>
+          </wp:inline>
+        </w:drawing>
       </w:r>
     </w:p>
     <w:sectPr>

</xml_diff>